<commit_message>
Generazione Mappa + Distruzione Oggetti Vecchi + Diario
</commit_message>
<xml_diff>
--- a/4_Diari/2022-10-21_Diario_ChristianMonga.docx
+++ b/4_Diari/2022-10-21_Diario_ChristianMonga.docx
@@ -316,8 +316,54 @@
               </w:rPr>
               <w:t>Completata la generazione della mappa aggiungendo una percentuale di generazione degli ostacoli del 75%</w:t>
             </w:r>
+          </w:p>
+          <w:p>
+            <w:pPr>
+              <w:rPr>
+                <w:rFonts w:ascii="Arial" w:hAnsi="Arial" w:cs="Arial"/>
+              </w:rPr>
+            </w:pPr>
+            <w:r>
+              <w:rPr>
+                <w:rFonts w:ascii="Arial" w:hAnsi="Arial" w:cs="Arial"/>
+              </w:rPr>
+              <w:t>--</w:t>
+            </w:r>
+          </w:p>
+          <w:p>
+            <w:pPr>
+              <w:rPr>
+                <w:rFonts w:ascii="Arial" w:hAnsi="Arial" w:cs="Arial"/>
+              </w:rPr>
+            </w:pPr>
+            <w:r>
+              <w:rPr>
+                <w:rFonts w:ascii="Arial" w:hAnsi="Arial" w:cs="Arial"/>
+              </w:rPr>
+              <w:t xml:space="preserve">Aggiunto il box collider e il </w:t>
+            </w:r>
+            <w:proofErr w:type="spellStart"/>
+            <w:r>
+              <w:rPr>
+                <w:rFonts w:ascii="Arial" w:hAnsi="Arial" w:cs="Arial"/>
+              </w:rPr>
+              <w:t>rigidbody</w:t>
+            </w:r>
+            <w:proofErr w:type="spellEnd"/>
+            <w:r>
+              <w:rPr>
+                <w:rFonts w:ascii="Arial" w:hAnsi="Arial" w:cs="Arial"/>
+              </w:rPr>
+              <w:t xml:space="preserve"> a tutti i componenti (ostacoli e player</w:t>
+            </w:r>
             <w:bookmarkStart w:id="3" w:name="_GoBack"/>
             <w:bookmarkEnd w:id="3"/>
+            <w:r>
+              <w:rPr>
+                <w:rFonts w:ascii="Arial" w:hAnsi="Arial" w:cs="Arial"/>
+              </w:rPr>
+              <w:t>)</w:t>
+            </w:r>
           </w:p>
         </w:tc>
       </w:tr>
@@ -4159,7 +4205,7 @@
 </file>
 
 <file path=customXml/itemProps1.xml><?xml version="1.0" encoding="utf-8"?>
-<ds:datastoreItem xmlns:ds="http://schemas.openxmlformats.org/officeDocument/2006/customXml" ds:itemID="{A067894E-7B55-437D-9562-2EA186B19F1D}">
+<ds:datastoreItem xmlns:ds="http://schemas.openxmlformats.org/officeDocument/2006/customXml" ds:itemID="{2C58BF94-0966-4746-A1CD-B797B1562FD9}">
   <ds:schemaRefs>
     <ds:schemaRef ds:uri="http://schemas.openxmlformats.org/officeDocument/2006/bibliography"/>
   </ds:schemaRefs>

</xml_diff>

<commit_message>
Implementate le collisioni e il salto + diario
</commit_message>
<xml_diff>
--- a/4_Diari/2022-10-21_Diario_ChristianMonga.docx
+++ b/4_Diari/2022-10-21_Diario_ChristianMonga.docx
@@ -383,8 +383,6 @@
               </w:rPr>
               <w:t xml:space="preserve"> che mi permette di autoeliminare gli ostacoli superati di una certa distanza</w:t>
             </w:r>
-            <w:bookmarkStart w:id="3" w:name="_GoBack"/>
-            <w:bookmarkEnd w:id="3"/>
           </w:p>
         </w:tc>
       </w:tr>
@@ -496,7 +494,7 @@
               <w:rPr>
                 <w:rFonts w:ascii="Arial" w:hAnsi="Arial" w:cs="Arial"/>
               </w:rPr>
-              <w:t xml:space="preserve">Sono un po’ indietro perché dovrei aver completato la mappa ma funziona solo parzialmente, in compenso ho già fissato la videocamera sul player e ho già fatto dei minimi movimenti </w:t>
+              <w:t>Ho iniziato a fare i movimenti del personaggio, sono indietro perché avrei già dovuto completarli</w:t>
             </w:r>
           </w:p>
         </w:tc>
@@ -557,7 +555,15 @@
               <w:rPr>
                 <w:rFonts w:ascii="Arial" w:hAnsi="Arial" w:cs="Arial"/>
               </w:rPr>
-              <w:t>Finire la generazione, mettere le collisioni agli ostacoli e al player</w:t>
+              <w:t>Fare i movimenti del personaggio e cercare d</w:t>
+            </w:r>
+            <w:bookmarkStart w:id="3" w:name="_GoBack"/>
+            <w:bookmarkEnd w:id="3"/>
+            <w:r>
+              <w:rPr>
+                <w:rFonts w:ascii="Arial" w:hAnsi="Arial" w:cs="Arial"/>
+              </w:rPr>
+              <w:t>i fare i movimenti degli ostacoli dinamici</w:t>
             </w:r>
           </w:p>
         </w:tc>
@@ -4226,7 +4232,7 @@
 </file>
 
 <file path=customXml/itemProps1.xml><?xml version="1.0" encoding="utf-8"?>
-<ds:datastoreItem xmlns:ds="http://schemas.openxmlformats.org/officeDocument/2006/customXml" ds:itemID="{D1783864-6AE1-485B-A327-46CB1E3532E4}">
+<ds:datastoreItem xmlns:ds="http://schemas.openxmlformats.org/officeDocument/2006/customXml" ds:itemID="{A090DF6D-3840-46D1-B1D0-0EB902C13AF4}">
   <ds:schemaRefs>
     <ds:schemaRef ds:uri="http://schemas.openxmlformats.org/officeDocument/2006/bibliography"/>
   </ds:schemaRefs>

</xml_diff>